<commit_message>
insere comorbidade no dicionário e no arquivo a partir de 13/05
</commit_message>
<xml_diff>
--- a/confirmados-covid19/data/dicionariodadoscoronaviruscasosconfirmados.docx
+++ b/confirmados-covid19/data/dicionariodadoscoronaviruscasosconfirmados.docx
@@ -86,15 +86,7 @@
           <w:i/>
           <w:lang w:val="pt-BR"/>
         </w:rPr>
-        <w:t>O t</w:t>
-      </w:r>
-      <w:r>
-        <w:rPr>
-          <w:rFonts w:ascii="Calibri" w:eastAsia="Calibri" w:hAnsi="Calibri" w:cs="Calibri"/>
-          <w:i/>
-          <w:lang w:val="pt-BR"/>
-        </w:rPr>
-        <w:t>otal de casos confirmados a que se refere este arquivo é a soma dos casos confirmados que não evoluíram para óbito e dos óbitos confirmados por COVID-19.</w:t>
+        <w:t>O total de casos confirmados a que se refere este arquivo é a soma dos casos confirmados que não evoluíram para óbito e dos óbitos confirmados por COVID-19.</w:t>
       </w:r>
     </w:p>
     <w:p>
@@ -113,15 +105,7 @@
           <w:i/>
           <w:lang w:val="pt-BR"/>
         </w:rPr>
-        <w:t>Este arquivo contém a relação dos casos confirmados com a especificação do sexo, idade, município de r</w:t>
-      </w:r>
-      <w:r>
-        <w:rPr>
-          <w:rFonts w:ascii="Calibri" w:eastAsia="Calibri" w:hAnsi="Calibri" w:cs="Calibri"/>
-          <w:i/>
-          <w:lang w:val="pt-BR"/>
-        </w:rPr>
-        <w:t>esidência, ocorrência ou não de internações e se essas internações demandaram UTI.</w:t>
+        <w:t>Este arquivo contém a relação dos casos confirmados com a especificação do sexo, idade, município de residência, ocorrência ou não de internações e se essas internações demandaram UTI.</w:t>
       </w:r>
     </w:p>
     <w:p>
@@ -1426,16 +1410,7 @@
                 <w:szCs w:val="20"/>
                 <w:lang w:val="pt-BR"/>
               </w:rPr>
-              <w:t>Informa se o paciente com caso confirmado de COVID 19 internado, pre</w:t>
-            </w:r>
-            <w:r>
-              <w:rPr>
-                <w:rFonts w:ascii="Calibri" w:eastAsia="Calibri" w:hAnsi="Calibri" w:cs="Calibri"/>
-                <w:sz w:val="20"/>
-                <w:szCs w:val="20"/>
-                <w:lang w:val="pt-BR"/>
-              </w:rPr>
-              <w:t>cisou de UTI (Unidade de Terapia Intensiva) com possibilidade de preenchimento SIM ou NÃO.</w:t>
+              <w:t>Informa se o paciente com caso confirmado de COVID 19 internado, precisou de UTI (Unidade de Terapia Intensiva) com possibilidade de preenchimento SIM ou NÃO.</w:t>
             </w:r>
           </w:p>
           <w:p>
@@ -1505,7 +1480,7 @@
                 <w:szCs w:val="20"/>
               </w:rPr>
               <w:lastRenderedPageBreak/>
-              <w:t>7.</w:t>
+              <w:t>7</w:t>
             </w:r>
           </w:p>
         </w:tc>
@@ -1528,92 +1503,260 @@
           <w:p>
             <w:pPr>
               <w:rPr>
-                <w:rFonts w:asciiTheme="majorHAnsi" w:eastAsia="Calibri" w:hAnsiTheme="majorHAnsi" w:cstheme="majorHAnsi"/>
-                <w:sz w:val="20"/>
-                <w:szCs w:val="20"/>
-              </w:rPr>
-            </w:pPr>
-            <w:r>
-              <w:rPr>
                 <w:rFonts w:asciiTheme="majorHAnsi" w:hAnsiTheme="majorHAnsi" w:cstheme="majorHAnsi"/>
                 <w:sz w:val="20"/>
                 <w:szCs w:val="20"/>
                 <w:lang w:val="pt-BR"/>
               </w:rPr>
-              <w:t>DATA_ATUALIZACAO</w:t>
-            </w:r>
-          </w:p>
-        </w:tc>
-        <w:tc>
-          <w:tcPr>
-            <w:tcW w:w="945" w:type="dxa"/>
-            <w:tcBorders>
-              <w:top w:val="nil"/>
-              <w:left w:val="nil"/>
-              <w:bottom w:val="single" w:sz="8" w:space="0" w:color="000000"/>
-              <w:right w:val="single" w:sz="8" w:space="0" w:color="000000"/>
-            </w:tcBorders>
-            <w:tcMar>
-              <w:top w:w="100" w:type="dxa"/>
-              <w:left w:w="100" w:type="dxa"/>
-              <w:bottom w:w="100" w:type="dxa"/>
-              <w:right w:w="100" w:type="dxa"/>
-            </w:tcMar>
-          </w:tcPr>
-          <w:p>
-            <w:pPr>
-              <w:rPr>
-                <w:rFonts w:ascii="Calibri" w:eastAsia="Calibri" w:hAnsi="Calibri" w:cs="Calibri"/>
-                <w:sz w:val="20"/>
-                <w:szCs w:val="20"/>
-              </w:rPr>
-            </w:pPr>
-            <w:r>
-              <w:rPr>
-                <w:rFonts w:ascii="Calibri" w:eastAsia="Calibri" w:hAnsi="Calibri" w:cs="Calibri"/>
-                <w:sz w:val="20"/>
-                <w:szCs w:val="20"/>
-              </w:rPr>
-              <w:t>Data</w:t>
-            </w:r>
-          </w:p>
-        </w:tc>
-        <w:tc>
-          <w:tcPr>
-            <w:tcW w:w="4110" w:type="dxa"/>
-            <w:tcBorders>
-              <w:top w:val="nil"/>
-              <w:left w:val="nil"/>
-              <w:bottom w:val="single" w:sz="8" w:space="0" w:color="000000"/>
-              <w:right w:val="single" w:sz="8" w:space="0" w:color="000000"/>
-            </w:tcBorders>
-            <w:tcMar>
-              <w:top w:w="100" w:type="dxa"/>
-              <w:left w:w="100" w:type="dxa"/>
-              <w:bottom w:w="100" w:type="dxa"/>
-              <w:right w:w="100" w:type="dxa"/>
-            </w:tcMar>
-          </w:tcPr>
-          <w:p>
-            <w:pPr>
-              <w:rPr>
-                <w:rFonts w:ascii="Calibri" w:eastAsia="Calibri" w:hAnsi="Calibri" w:cs="Calibri"/>
-                <w:sz w:val="20"/>
-                <w:szCs w:val="20"/>
-                <w:lang w:val="pt-BR"/>
-              </w:rPr>
-            </w:pPr>
-            <w:r>
-              <w:rPr>
-                <w:rFonts w:ascii="Calibri" w:eastAsia="Calibri" w:hAnsi="Calibri" w:cs="Calibri"/>
-                <w:sz w:val="20"/>
-                <w:szCs w:val="20"/>
-                <w:lang w:val="pt-BR"/>
-              </w:rPr>
-              <w:t>Data do upload do arquivo, no formato YYYY-MM-DD.</w:t>
+            </w:pPr>
+            <w:r>
+              <w:rPr>
+                <w:rFonts w:asciiTheme="majorHAnsi" w:hAnsiTheme="majorHAnsi" w:cstheme="majorHAnsi"/>
+                <w:sz w:val="20"/>
+                <w:szCs w:val="20"/>
+                <w:lang w:val="pt-BR"/>
+              </w:rPr>
+              <w:t>COMORBIDADE</w:t>
             </w:r>
             <w:bookmarkStart w:id="0" w:name="_GoBack"/>
             <w:bookmarkEnd w:id="0"/>
+          </w:p>
+        </w:tc>
+        <w:tc>
+          <w:tcPr>
+            <w:tcW w:w="945" w:type="dxa"/>
+            <w:tcBorders>
+              <w:top w:val="nil"/>
+              <w:left w:val="nil"/>
+              <w:bottom w:val="single" w:sz="8" w:space="0" w:color="000000"/>
+              <w:right w:val="single" w:sz="8" w:space="0" w:color="000000"/>
+            </w:tcBorders>
+            <w:tcMar>
+              <w:top w:w="100" w:type="dxa"/>
+              <w:left w:w="100" w:type="dxa"/>
+              <w:bottom w:w="100" w:type="dxa"/>
+              <w:right w:w="100" w:type="dxa"/>
+            </w:tcMar>
+          </w:tcPr>
+          <w:p>
+            <w:pPr>
+              <w:rPr>
+                <w:rFonts w:ascii="Calibri" w:eastAsia="Calibri" w:hAnsi="Calibri" w:cs="Calibri"/>
+                <w:sz w:val="20"/>
+                <w:szCs w:val="20"/>
+              </w:rPr>
+            </w:pPr>
+            <w:proofErr w:type="spellStart"/>
+            <w:r>
+              <w:rPr>
+                <w:rFonts w:ascii="Calibri" w:eastAsia="Calibri" w:hAnsi="Calibri" w:cs="Calibri"/>
+                <w:sz w:val="20"/>
+                <w:szCs w:val="20"/>
+              </w:rPr>
+              <w:t>Texto</w:t>
+            </w:r>
+            <w:proofErr w:type="spellEnd"/>
+          </w:p>
+        </w:tc>
+        <w:tc>
+          <w:tcPr>
+            <w:tcW w:w="4110" w:type="dxa"/>
+            <w:tcBorders>
+              <w:top w:val="nil"/>
+              <w:left w:val="nil"/>
+              <w:bottom w:val="single" w:sz="8" w:space="0" w:color="000000"/>
+              <w:right w:val="single" w:sz="8" w:space="0" w:color="000000"/>
+            </w:tcBorders>
+            <w:tcMar>
+              <w:top w:w="100" w:type="dxa"/>
+              <w:left w:w="100" w:type="dxa"/>
+              <w:bottom w:w="100" w:type="dxa"/>
+              <w:right w:w="100" w:type="dxa"/>
+            </w:tcMar>
+          </w:tcPr>
+          <w:p>
+            <w:pPr>
+              <w:rPr>
+                <w:rFonts w:ascii="Calibri" w:eastAsia="Calibri" w:hAnsi="Calibri" w:cs="Calibri"/>
+                <w:sz w:val="20"/>
+                <w:szCs w:val="20"/>
+                <w:lang w:val="pt-BR"/>
+              </w:rPr>
+            </w:pPr>
+            <w:r>
+              <w:rPr>
+                <w:rFonts w:ascii="Calibri" w:eastAsia="Calibri" w:hAnsi="Calibri" w:cs="Calibri"/>
+                <w:sz w:val="20"/>
+                <w:szCs w:val="20"/>
+                <w:lang w:val="pt-BR"/>
+              </w:rPr>
+              <w:t xml:space="preserve">Presença de doenças preexistentes/ </w:t>
+            </w:r>
+            <w:proofErr w:type="spellStart"/>
+            <w:r>
+              <w:rPr>
+                <w:rFonts w:ascii="Calibri" w:eastAsia="Calibri" w:hAnsi="Calibri" w:cs="Calibri"/>
+                <w:sz w:val="20"/>
+                <w:szCs w:val="20"/>
+                <w:lang w:val="pt-BR"/>
+              </w:rPr>
+              <w:t>comorbidades</w:t>
+            </w:r>
+            <w:proofErr w:type="spellEnd"/>
+            <w:r>
+              <w:rPr>
+                <w:rFonts w:ascii="Calibri" w:eastAsia="Calibri" w:hAnsi="Calibri" w:cs="Calibri"/>
+                <w:sz w:val="20"/>
+                <w:szCs w:val="20"/>
+                <w:lang w:val="pt-BR"/>
+              </w:rPr>
+              <w:t xml:space="preserve"> (diabetes, hipertensão, etc.), com possibilidade de preenchimento SIM ou NÃO.</w:t>
+            </w:r>
+          </w:p>
+        </w:tc>
+      </w:tr>
+      <w:tr>
+        <w:trPr>
+          <w:trHeight w:val="1340"/>
+        </w:trPr>
+        <w:tc>
+          <w:tcPr>
+            <w:tcW w:w="855" w:type="dxa"/>
+            <w:tcBorders>
+              <w:top w:val="nil"/>
+              <w:left w:val="single" w:sz="8" w:space="0" w:color="000000"/>
+              <w:bottom w:val="single" w:sz="8" w:space="0" w:color="000000"/>
+              <w:right w:val="single" w:sz="8" w:space="0" w:color="000000"/>
+            </w:tcBorders>
+            <w:tcMar>
+              <w:top w:w="100" w:type="dxa"/>
+              <w:left w:w="100" w:type="dxa"/>
+              <w:bottom w:w="100" w:type="dxa"/>
+              <w:right w:w="100" w:type="dxa"/>
+            </w:tcMar>
+          </w:tcPr>
+          <w:p>
+            <w:pPr>
+              <w:jc w:val="center"/>
+              <w:rPr>
+                <w:rFonts w:ascii="Calibri" w:eastAsia="Calibri" w:hAnsi="Calibri" w:cs="Calibri"/>
+                <w:sz w:val="20"/>
+                <w:szCs w:val="20"/>
+              </w:rPr>
+            </w:pPr>
+            <w:r>
+              <w:rPr>
+                <w:rFonts w:ascii="Calibri" w:eastAsia="Calibri" w:hAnsi="Calibri" w:cs="Calibri"/>
+                <w:sz w:val="20"/>
+                <w:szCs w:val="20"/>
+              </w:rPr>
+              <w:t>7.</w:t>
+            </w:r>
+          </w:p>
+        </w:tc>
+        <w:tc>
+          <w:tcPr>
+            <w:tcW w:w="2610" w:type="dxa"/>
+            <w:tcBorders>
+              <w:top w:val="nil"/>
+              <w:left w:val="nil"/>
+              <w:bottom w:val="single" w:sz="8" w:space="0" w:color="000000"/>
+              <w:right w:val="single" w:sz="8" w:space="0" w:color="000000"/>
+            </w:tcBorders>
+            <w:tcMar>
+              <w:top w:w="100" w:type="dxa"/>
+              <w:left w:w="100" w:type="dxa"/>
+              <w:bottom w:w="100" w:type="dxa"/>
+              <w:right w:w="100" w:type="dxa"/>
+            </w:tcMar>
+          </w:tcPr>
+          <w:p>
+            <w:pPr>
+              <w:rPr>
+                <w:rFonts w:asciiTheme="majorHAnsi" w:eastAsia="Calibri" w:hAnsiTheme="majorHAnsi" w:cstheme="majorHAnsi"/>
+                <w:sz w:val="20"/>
+                <w:szCs w:val="20"/>
+              </w:rPr>
+            </w:pPr>
+            <w:r>
+              <w:rPr>
+                <w:rFonts w:asciiTheme="majorHAnsi" w:hAnsiTheme="majorHAnsi" w:cstheme="majorHAnsi"/>
+                <w:sz w:val="20"/>
+                <w:szCs w:val="20"/>
+                <w:lang w:val="pt-BR"/>
+              </w:rPr>
+              <w:t>DATA_ATUALIZACAO</w:t>
+            </w:r>
+          </w:p>
+        </w:tc>
+        <w:tc>
+          <w:tcPr>
+            <w:tcW w:w="945" w:type="dxa"/>
+            <w:tcBorders>
+              <w:top w:val="nil"/>
+              <w:left w:val="nil"/>
+              <w:bottom w:val="single" w:sz="8" w:space="0" w:color="000000"/>
+              <w:right w:val="single" w:sz="8" w:space="0" w:color="000000"/>
+            </w:tcBorders>
+            <w:tcMar>
+              <w:top w:w="100" w:type="dxa"/>
+              <w:left w:w="100" w:type="dxa"/>
+              <w:bottom w:w="100" w:type="dxa"/>
+              <w:right w:w="100" w:type="dxa"/>
+            </w:tcMar>
+          </w:tcPr>
+          <w:p>
+            <w:pPr>
+              <w:rPr>
+                <w:rFonts w:ascii="Calibri" w:eastAsia="Calibri" w:hAnsi="Calibri" w:cs="Calibri"/>
+                <w:sz w:val="20"/>
+                <w:szCs w:val="20"/>
+              </w:rPr>
+            </w:pPr>
+            <w:r>
+              <w:rPr>
+                <w:rFonts w:ascii="Calibri" w:eastAsia="Calibri" w:hAnsi="Calibri" w:cs="Calibri"/>
+                <w:sz w:val="20"/>
+                <w:szCs w:val="20"/>
+              </w:rPr>
+              <w:t>Data</w:t>
+            </w:r>
+          </w:p>
+        </w:tc>
+        <w:tc>
+          <w:tcPr>
+            <w:tcW w:w="4110" w:type="dxa"/>
+            <w:tcBorders>
+              <w:top w:val="nil"/>
+              <w:left w:val="nil"/>
+              <w:bottom w:val="single" w:sz="8" w:space="0" w:color="000000"/>
+              <w:right w:val="single" w:sz="8" w:space="0" w:color="000000"/>
+            </w:tcBorders>
+            <w:tcMar>
+              <w:top w:w="100" w:type="dxa"/>
+              <w:left w:w="100" w:type="dxa"/>
+              <w:bottom w:w="100" w:type="dxa"/>
+              <w:right w:w="100" w:type="dxa"/>
+            </w:tcMar>
+          </w:tcPr>
+          <w:p>
+            <w:pPr>
+              <w:rPr>
+                <w:rFonts w:ascii="Calibri" w:eastAsia="Calibri" w:hAnsi="Calibri" w:cs="Calibri"/>
+                <w:sz w:val="20"/>
+                <w:szCs w:val="20"/>
+                <w:lang w:val="pt-BR"/>
+              </w:rPr>
+            </w:pPr>
+            <w:r>
+              <w:rPr>
+                <w:rFonts w:ascii="Calibri" w:eastAsia="Calibri" w:hAnsi="Calibri" w:cs="Calibri"/>
+                <w:sz w:val="20"/>
+                <w:szCs w:val="20"/>
+                <w:lang w:val="pt-BR"/>
+              </w:rPr>
+              <w:t>Data do upload do arquivo, no formato YYYY-MM-DD.</w:t>
+            </w:r>
           </w:p>
         </w:tc>
       </w:tr>
@@ -2150,6 +2293,7 @@
   <w:style w:type="character" w:default="1" w:styleId="Fontepargpadro">
     <w:name w:val="Default Paragraph Font"/>
     <w:uiPriority w:val="1"/>
+    <w:semiHidden/>
     <w:unhideWhenUsed/>
   </w:style>
   <w:style w:type="table" w:default="1" w:styleId="Tabelanormal">

</xml_diff>